<commit_message>
Updating week 8 coding assignemnt document and adding week 8 coding assignment PDF
</commit_message>
<xml_diff>
--- a/MySQL-Week8_Coding_Assignment-5.docx
+++ b/MySQL-Week8_Coding_Assignment-5.docx
@@ -27,6 +27,22 @@
         </w:rPr>
         <w:t>URL to GitHub Repository:</w:t>
       </w:r>
+      <w:r>
+        <w:rPr>
+          <w:b/>
+          <w:bCs/>
+          <w:sz w:val="20"/>
+          <w:szCs w:val="20"/>
+        </w:rPr>
+        <w:t xml:space="preserve"> </w:t>
+      </w:r>
+      <w:r>
+        <w:rPr>
+          <w:sz w:val="20"/>
+          <w:szCs w:val="20"/>
+        </w:rPr>
+        <w:t>https://github.com/MichaelG2022/MySQL-Java-Projects</w:t>
+      </w:r>
     </w:p>
     <w:p>
       <w:pPr>
@@ -47,6 +63,22 @@
           <w:szCs w:val="20"/>
         </w:rPr>
         <w:t>URL to Public Link of your Video:</w:t>
+      </w:r>
+      <w:r>
+        <w:rPr>
+          <w:b/>
+          <w:bCs/>
+          <w:sz w:val="20"/>
+          <w:szCs w:val="20"/>
+        </w:rPr>
+        <w:t xml:space="preserve"> </w:t>
+      </w:r>
+      <w:r>
+        <w:rPr>
+          <w:sz w:val="20"/>
+          <w:szCs w:val="20"/>
+        </w:rPr>
+        <w:t>https://www.youtube.com/watch?v=EJFiq6EaGHA</w:t>
       </w:r>
     </w:p>
     <w:p>
@@ -112,23 +144,7 @@
             <w14:miter w14:lim="400000"/>
           </w14:textOutline>
         </w:rPr>
-        <w:t>——————————————</w:t>
-      </w:r>
-      <w:r>
-        <w:rPr>
-          <w:rFonts w:ascii="Calibri" w:hAnsi="Calibri"/>
-          <w:b/>
-          <w:bCs/>
-          <w:sz w:val="20"/>
-          <w:szCs w:val="20"/>
-          <w:u w:color="000000"/>
-          <w14:textOutline w14:w="12700" w14:cap="flat" w14:cmpd="sng" w14:algn="ctr">
-            <w14:noFill/>
-            <w14:prstDash w14:val="solid"/>
-            <w14:miter w14:lim="400000"/>
-          </w14:textOutline>
-        </w:rPr>
-        <w:t>—————————————————</w:t>
+        <w:t>———————————————————————————————</w:t>
       </w:r>
     </w:p>
     <w:p>
@@ -1082,21 +1098,7 @@
         <w:pStyle w:val="Body"/>
       </w:pPr>
       <w:r>
-        <w:t>You are in t</w:t>
-      </w:r>
-      <w:r>
-        <w:t xml:space="preserve">he process of creating an application that will perform CRUD (Create, Read, Update, and Delete) operations on a MySQL database. In the week 1 exercises you wrote code to connect to a MySQL database using the Java Database Connectivity (JDBC) API. In these </w:t>
-      </w:r>
-      <w:r>
-        <w:t>exercises, you will diagram the database tables using Draw.io to create an Entity-Relationship Diagram. You will then write the SQL statements to create the five project tables. Lastly, you will use a MySQL client (</w:t>
-      </w:r>
-      <w:proofErr w:type="spellStart"/>
-      <w:r>
-        <w:t>DBeaver</w:t>
-      </w:r>
-      <w:proofErr w:type="spellEnd"/>
-      <w:r>
-        <w:t>) to create the tables.</w:t>
+        <w:t>You are in the process of creating an application that will perform CRUD (Create, Read, Update, and Delete) operations on a MySQL database. In the week 1 exercises you wrote code to connect to a MySQL database using the Java Database Connectivity (JDBC) API. In these exercises, you will diagram the database tables using Draw.io to create an Entity-Relationship Diagram. You will then write the SQL statements to create the five project tables. Lastly, you will use a MySQL client (DBeaver) to create the tables.</w:t>
       </w:r>
     </w:p>
     <w:p>
@@ -1151,18 +1153,7 @@
         </w:numPr>
       </w:pPr>
       <w:r>
-        <w:t xml:space="preserve">Apply your </w:t>
-      </w:r>
-      <w:r>
-        <w:t>knowledge of DROP TABLE and CREATE TABLE statements to create tables using a MySQL client (</w:t>
-      </w:r>
-      <w:proofErr w:type="spellStart"/>
-      <w:r>
-        <w:t>DBeaver</w:t>
-      </w:r>
-      <w:proofErr w:type="spellEnd"/>
-      <w:r>
-        <w:t>),</w:t>
+        <w:t>Apply your knowledge of DROP TABLE and CREATE TABLE statements to create tables using a MySQL client (DBeaver),</w:t>
       </w:r>
     </w:p>
     <w:p>
@@ -1639,11 +1630,9 @@
               <w:pStyle w:val="Body"/>
               <w:spacing w:after="0" w:line="240" w:lineRule="auto"/>
             </w:pPr>
-            <w:proofErr w:type="spellStart"/>
             <w:r>
               <w:t>project_name</w:t>
             </w:r>
-            <w:proofErr w:type="spellEnd"/>
           </w:p>
         </w:tc>
         <w:tc>
@@ -2668,11 +2657,9 @@
               <w:pStyle w:val="Body"/>
               <w:spacing w:after="0" w:line="240" w:lineRule="auto"/>
             </w:pPr>
-            <w:proofErr w:type="spellStart"/>
             <w:r>
               <w:t>material_name</w:t>
             </w:r>
-            <w:proofErr w:type="spellEnd"/>
           </w:p>
         </w:tc>
         <w:tc>
@@ -2800,11 +2787,9 @@
               <w:pStyle w:val="Body"/>
               <w:spacing w:after="0" w:line="240" w:lineRule="auto"/>
             </w:pPr>
-            <w:proofErr w:type="spellStart"/>
             <w:r>
               <w:t>num_required</w:t>
             </w:r>
-            <w:proofErr w:type="spellEnd"/>
           </w:p>
         </w:tc>
         <w:tc>
@@ -4463,10 +4448,7 @@
         <w:pStyle w:val="Body"/>
       </w:pPr>
       <w:r>
-        <w:t>In this section, you will crea</w:t>
-      </w:r>
-      <w:r>
-        <w:t>te an Entity-Relationship Diagram. This diagram will contain the five table entities and show the relationships between the tables. A good ERD can quickly orient future developers to the data that the application will work with.</w:t>
+        <w:t>In this section, you will create an Entity-Relationship Diagram. This diagram will contain the five table entities and show the relationships between the tables. A good ERD can quickly orient future developers to the data that the application will work with.</w:t>
       </w:r>
     </w:p>
     <w:p>
@@ -4474,10 +4456,7 @@
         <w:pStyle w:val="Body"/>
       </w:pPr>
       <w:r>
-        <w:t xml:space="preserve">Use your knowledge learned </w:t>
-      </w:r>
-      <w:r>
-        <w:t>in the videos and follow the instructions in this section to create an Entity-Relationship Diagram of the DIY Projects schema.</w:t>
+        <w:t>Use your knowledge learned in the videos and follow the instructions in this section to create an Entity-Relationship Diagram of the DIY Projects schema.</w:t>
       </w:r>
     </w:p>
     <w:p>
@@ -4490,10 +4469,7 @@
       </w:pPr>
       <w:r>
         <w:lastRenderedPageBreak/>
-        <w:t>Follow the instructions in the Week 2 Installation Instructions found in the resources packet to either download Draw.io or to us</w:t>
-      </w:r>
-      <w:r>
-        <w:t xml:space="preserve">e the online tool. </w:t>
+        <w:t xml:space="preserve">Follow the instructions in the Week 2 Installation Instructions found in the resources packet to either download Draw.io or to use the online tool. </w:t>
       </w:r>
     </w:p>
     <w:p>
@@ -4517,10 +4493,7 @@
         </w:numPr>
       </w:pPr>
       <w:r>
-        <w:t>Use Draw.io to create an Entity-Relationship Diagram. Save the file. The file must be uploaded to your GitHub repository for Week 2. Note tha</w:t>
-      </w:r>
-      <w:r>
-        <w:t xml:space="preserve">t it should look </w:t>
+        <w:t xml:space="preserve">Use Draw.io to create an Entity-Relationship Diagram. Save the file. The file must be uploaded to your GitHub repository for Week 2. Note that it should look </w:t>
       </w:r>
       <w:proofErr w:type="gramStart"/>
       <w:r>
@@ -4598,26 +4571,7 @@
         <w:pStyle w:val="Body"/>
       </w:pPr>
       <w:r>
-        <w:t xml:space="preserve">In this section, you will create a new file and write DROP TABLE and CREATE TABLE SQL statements for the five tables in the DIY Projects schema. The goal for this section is to copy the SQL statements from the file, drop them into the </w:t>
-      </w:r>
-      <w:proofErr w:type="spellStart"/>
-      <w:r>
-        <w:t>DBeaver</w:t>
-      </w:r>
-      <w:proofErr w:type="spellEnd"/>
-      <w:r>
-        <w:t xml:space="preserve"> SQL editor, a</w:t>
-      </w:r>
-      <w:r>
-        <w:t xml:space="preserve">nd have </w:t>
-      </w:r>
-      <w:proofErr w:type="spellStart"/>
-      <w:r>
-        <w:t>DBeaver</w:t>
-      </w:r>
-      <w:proofErr w:type="spellEnd"/>
-      <w:r>
-        <w:t xml:space="preserve"> send the instructions to the MySQL server so that the five tables are created with no errors.</w:t>
+        <w:t>In this section, you will create a new file and write DROP TABLE and CREATE TABLE SQL statements for the five tables in the DIY Projects schema. The goal for this section is to copy the SQL statements from the file, drop them into the DBeaver SQL editor, and have DBeaver send the instructions to the MySQL server so that the five tables are created with no errors.</w:t>
       </w:r>
     </w:p>
     <w:p>
@@ -4638,10 +4592,7 @@
         </w:numPr>
       </w:pPr>
       <w:r>
-        <w:t>In the mysql-j</w:t>
-      </w:r>
-      <w:r>
-        <w:t>ava project in Eclipse, create a file named "</w:t>
+        <w:t>In the mysql-java project in Eclipse, create a file named "</w:t>
       </w:r>
       <w:r>
         <w:rPr>
@@ -4678,10 +4629,7 @@
         </w:numPr>
       </w:pPr>
       <w:r>
-        <w:t>Add DROP TABLE statements at the top of the file to drop the tables in the correct order. There can be some variation but the tables with dependencies (f</w:t>
-      </w:r>
-      <w:r>
-        <w:t>oreign key references to other tables) must be dropped first. The tables should only be dropped if they exist.</w:t>
+        <w:t>Add DROP TABLE statements at the top of the file to drop the tables in the correct order. There can be some variation but the tables with dependencies (foreign key references to other tables) must be dropped first. The tables should only be dropped if they exist.</w:t>
       </w:r>
     </w:p>
     <w:p>
@@ -4705,10 +4653,7 @@
         </w:numPr>
       </w:pPr>
       <w:r>
-        <w:t>Auto-increment the primary key colum</w:t>
-      </w:r>
-      <w:r>
-        <w:t>ns.</w:t>
+        <w:t>Auto-increment the primary key columns.</w:t>
       </w:r>
     </w:p>
     <w:p>
@@ -4756,18 +4701,7 @@
         </w:numPr>
       </w:pPr>
       <w:r>
-        <w:t xml:space="preserve">Paste the SQL into the </w:t>
-      </w:r>
-      <w:proofErr w:type="spellStart"/>
-      <w:r>
-        <w:t>DBeaver</w:t>
-      </w:r>
-      <w:proofErr w:type="spellEnd"/>
-      <w:r>
-        <w:t xml:space="preserve"> SQL editor. Run all DROP TABLE and CREATE TABLE statements.</w:t>
-      </w:r>
-      <w:r>
-        <w:t xml:space="preserve"> Include </w:t>
+        <w:t xml:space="preserve">Paste the SQL into the DBeaver SQL editor. Run all DROP TABLE and CREATE TABLE statements. Include </w:t>
       </w:r>
       <w:r>
         <w:t xml:space="preserve">your </w:t>

</xml_diff>